<commit_message>
Question + script Data+ Rapport V1
</commit_message>
<xml_diff>
--- a/Questions.docx
+++ b/Questions.docx
@@ -26,6 +26,106 @@
         </w:rPr>
         <w:t>Kilian CHOLLET</w:t>
       </w:r>
+      <w:r>
+        <w:rPr>
+          <w:rFonts w:asciiTheme="majorHAnsi" w:eastAsia="Times New Roman" w:hAnsiTheme="majorHAnsi" w:cstheme="majorHAnsi"/>
+          <w:b/>
+          <w:color w:val="44546A" w:themeColor="text2"/>
+          <w:sz w:val="24"/>
+          <w:szCs w:val="24"/>
+          <w:lang w:eastAsia="fr-FR"/>
+        </w:rPr>
+        <w:tab/>
+      </w:r>
+      <w:r>
+        <w:rPr>
+          <w:rFonts w:asciiTheme="majorHAnsi" w:eastAsia="Times New Roman" w:hAnsiTheme="majorHAnsi" w:cstheme="majorHAnsi"/>
+          <w:b/>
+          <w:color w:val="44546A" w:themeColor="text2"/>
+          <w:sz w:val="24"/>
+          <w:szCs w:val="24"/>
+          <w:lang w:eastAsia="fr-FR"/>
+        </w:rPr>
+        <w:tab/>
+      </w:r>
+      <w:r>
+        <w:rPr>
+          <w:rFonts w:asciiTheme="majorHAnsi" w:eastAsia="Times New Roman" w:hAnsiTheme="majorHAnsi" w:cstheme="majorHAnsi"/>
+          <w:b/>
+          <w:color w:val="44546A" w:themeColor="text2"/>
+          <w:sz w:val="24"/>
+          <w:szCs w:val="24"/>
+          <w:lang w:eastAsia="fr-FR"/>
+        </w:rPr>
+        <w:tab/>
+      </w:r>
+      <w:r>
+        <w:rPr>
+          <w:rFonts w:asciiTheme="majorHAnsi" w:eastAsia="Times New Roman" w:hAnsiTheme="majorHAnsi" w:cstheme="majorHAnsi"/>
+          <w:b/>
+          <w:color w:val="44546A" w:themeColor="text2"/>
+          <w:sz w:val="24"/>
+          <w:szCs w:val="24"/>
+          <w:lang w:eastAsia="fr-FR"/>
+        </w:rPr>
+        <w:tab/>
+      </w:r>
+      <w:r>
+        <w:rPr>
+          <w:rFonts w:asciiTheme="majorHAnsi" w:eastAsia="Times New Roman" w:hAnsiTheme="majorHAnsi" w:cstheme="majorHAnsi"/>
+          <w:b/>
+          <w:color w:val="44546A" w:themeColor="text2"/>
+          <w:sz w:val="24"/>
+          <w:szCs w:val="24"/>
+          <w:lang w:eastAsia="fr-FR"/>
+        </w:rPr>
+        <w:tab/>
+      </w:r>
+      <w:r>
+        <w:rPr>
+          <w:rFonts w:asciiTheme="majorHAnsi" w:eastAsia="Times New Roman" w:hAnsiTheme="majorHAnsi" w:cstheme="majorHAnsi"/>
+          <w:b/>
+          <w:color w:val="44546A" w:themeColor="text2"/>
+          <w:sz w:val="24"/>
+          <w:szCs w:val="24"/>
+          <w:lang w:eastAsia="fr-FR"/>
+        </w:rPr>
+        <w:tab/>
+      </w:r>
+      <w:r>
+        <w:rPr>
+          <w:rFonts w:asciiTheme="majorHAnsi" w:eastAsia="Times New Roman" w:hAnsiTheme="majorHAnsi" w:cstheme="majorHAnsi"/>
+          <w:b/>
+          <w:color w:val="44546A" w:themeColor="text2"/>
+          <w:sz w:val="24"/>
+          <w:szCs w:val="24"/>
+          <w:lang w:eastAsia="fr-FR"/>
+        </w:rPr>
+        <w:tab/>
+      </w:r>
+      <w:r>
+        <w:rPr>
+          <w:rFonts w:asciiTheme="majorHAnsi" w:eastAsia="Times New Roman" w:hAnsiTheme="majorHAnsi" w:cstheme="majorHAnsi"/>
+          <w:b/>
+          <w:color w:val="44546A" w:themeColor="text2"/>
+          <w:sz w:val="24"/>
+          <w:szCs w:val="24"/>
+          <w:lang w:eastAsia="fr-FR"/>
+        </w:rPr>
+        <w:tab/>
+      </w:r>
+      <w:r>
+        <w:rPr>
+          <w:rFonts w:asciiTheme="majorHAnsi" w:eastAsia="Times New Roman" w:hAnsiTheme="majorHAnsi" w:cstheme="majorHAnsi"/>
+          <w:b/>
+          <w:color w:val="44546A" w:themeColor="text2"/>
+          <w:sz w:val="24"/>
+          <w:szCs w:val="24"/>
+          <w:lang w:eastAsia="fr-FR"/>
+        </w:rPr>
+        <w:tab/>
+        <w:t>EFREI M1APP</w:t>
+      </w:r>
     </w:p>
     <w:p>
       <w:pPr>
@@ -51,6 +151,40 @@
         </w:rPr>
         <w:t>Amaury KILIAN</w:t>
       </w:r>
+      <w:r>
+        <w:rPr>
+          <w:rFonts w:asciiTheme="majorHAnsi" w:eastAsia="Times New Roman" w:hAnsiTheme="majorHAnsi" w:cstheme="majorHAnsi"/>
+          <w:b/>
+          <w:color w:val="44546A" w:themeColor="text2"/>
+          <w:sz w:val="24"/>
+          <w:szCs w:val="24"/>
+          <w:lang w:eastAsia="fr-FR"/>
+        </w:rPr>
+        <w:tab/>
+      </w:r>
+      <w:r>
+        <w:rPr>
+          <w:rFonts w:asciiTheme="majorHAnsi" w:eastAsia="Times New Roman" w:hAnsiTheme="majorHAnsi" w:cstheme="majorHAnsi"/>
+          <w:b/>
+          <w:color w:val="44546A" w:themeColor="text2"/>
+          <w:sz w:val="24"/>
+          <w:szCs w:val="24"/>
+          <w:lang w:eastAsia="fr-FR"/>
+        </w:rPr>
+        <w:tab/>
+      </w:r>
+      <w:r>
+        <w:rPr>
+          <w:rFonts w:asciiTheme="majorHAnsi" w:eastAsia="Times New Roman" w:hAnsiTheme="majorHAnsi" w:cstheme="majorHAnsi"/>
+          <w:b/>
+          <w:color w:val="44546A" w:themeColor="text2"/>
+          <w:sz w:val="24"/>
+          <w:szCs w:val="24"/>
+          <w:lang w:eastAsia="fr-FR"/>
+        </w:rPr>
+        <w:tab/>
+        <w:t>Question Projet JEE</w:t>
+      </w:r>
     </w:p>
     <w:p>
       <w:pPr>
@@ -107,7 +241,7 @@
     </w:p>
     <w:p>
       <w:pPr>
-        <w:pStyle w:val="Paragraphedeliste"/>
+        <w:pStyle w:val="ListParagraph"/>
         <w:numPr>
           <w:ilvl w:val="0"/>
           <w:numId w:val="3"/>
@@ -171,7 +305,7 @@
     </w:p>
     <w:p>
       <w:pPr>
-        <w:pStyle w:val="Paragraphedeliste"/>
+        <w:pStyle w:val="ListParagraph"/>
         <w:numPr>
           <w:ilvl w:val="0"/>
           <w:numId w:val="3"/>
@@ -205,6 +339,7 @@
         <w:jc w:val="both"/>
         <w:rPr>
           <w:rFonts w:asciiTheme="majorHAnsi" w:eastAsia="Times New Roman" w:hAnsiTheme="majorHAnsi" w:cstheme="majorHAnsi"/>
+          <w:color w:val="FF0000"/>
           <w:sz w:val="24"/>
           <w:szCs w:val="24"/>
           <w:lang w:eastAsia="fr-FR"/>
@@ -255,11 +390,7 @@
         </w:rPr>
         <w:t xml:space="preserve"> de PHP.</w:t>
       </w:r>
-    </w:p>
-    <w:p>
-      <w:pPr>
-        <w:spacing w:after="0" w:line="240" w:lineRule="auto"/>
-        <w:jc w:val="both"/>
+      <w:r>
         <w:rPr>
           <w:rFonts w:asciiTheme="majorHAnsi" w:eastAsia="Times New Roman" w:hAnsiTheme="majorHAnsi" w:cstheme="majorHAnsi"/>
           <w:color w:val="FF0000"/>
@@ -267,35 +398,239 @@
           <w:szCs w:val="24"/>
           <w:lang w:eastAsia="fr-FR"/>
         </w:rPr>
-      </w:pPr>
-      <w:r>
-        <w:rPr>
-          <w:rFonts w:asciiTheme="majorHAnsi" w:eastAsia="Times New Roman" w:hAnsiTheme="majorHAnsi" w:cstheme="majorHAnsi"/>
-          <w:color w:val="FF0000"/>
-          <w:sz w:val="24"/>
-          <w:szCs w:val="24"/>
-          <w:lang w:eastAsia="fr-FR"/>
-        </w:rPr>
-        <w:t>A détailler</w:t>
-      </w:r>
-    </w:p>
-    <w:p>
-      <w:pPr>
-        <w:spacing w:after="0" w:line="240" w:lineRule="auto"/>
-        <w:jc w:val="both"/>
-        <w:rPr>
-          <w:rFonts w:asciiTheme="majorHAnsi" w:eastAsia="Times New Roman" w:hAnsiTheme="majorHAnsi" w:cstheme="majorHAnsi"/>
-          <w:b/>
-          <w:color w:val="44546A" w:themeColor="text2"/>
-          <w:sz w:val="24"/>
-          <w:szCs w:val="24"/>
-          <w:lang w:eastAsia="fr-FR"/>
-        </w:rPr>
-      </w:pPr>
-    </w:p>
-    <w:p>
-      <w:pPr>
-        <w:pStyle w:val="Paragraphedeliste"/>
+        <w:t xml:space="preserve"> </w:t>
+      </w:r>
+    </w:p>
+    <w:p>
+      <w:pPr>
+        <w:spacing w:after="0" w:line="240" w:lineRule="auto"/>
+        <w:jc w:val="both"/>
+        <w:rPr>
+          <w:rFonts w:asciiTheme="majorHAnsi" w:eastAsia="Times New Roman" w:hAnsiTheme="majorHAnsi" w:cstheme="majorHAnsi"/>
+          <w:sz w:val="24"/>
+          <w:szCs w:val="24"/>
+          <w:lang w:eastAsia="fr-FR"/>
+        </w:rPr>
+      </w:pPr>
+      <w:r>
+        <w:rPr>
+          <w:rFonts w:asciiTheme="majorHAnsi" w:eastAsia="Times New Roman" w:hAnsiTheme="majorHAnsi" w:cstheme="majorHAnsi"/>
+          <w:sz w:val="24"/>
+          <w:szCs w:val="24"/>
+          <w:lang w:eastAsia="fr-FR"/>
+        </w:rPr>
+        <w:t>Ils n’ont pas exactement le même paradigme :</w:t>
+      </w:r>
+    </w:p>
+    <w:p>
+      <w:pPr>
+        <w:pStyle w:val="ListParagraph"/>
+        <w:numPr>
+          <w:ilvl w:val="0"/>
+          <w:numId w:val="4"/>
+        </w:numPr>
+        <w:spacing w:after="0" w:line="240" w:lineRule="auto"/>
+        <w:jc w:val="both"/>
+        <w:rPr>
+          <w:rFonts w:asciiTheme="majorHAnsi" w:eastAsia="Times New Roman" w:hAnsiTheme="majorHAnsi" w:cstheme="majorHAnsi"/>
+          <w:sz w:val="24"/>
+          <w:szCs w:val="24"/>
+          <w:lang w:eastAsia="fr-FR"/>
+        </w:rPr>
+      </w:pPr>
+      <w:r>
+        <w:rPr>
+          <w:rFonts w:asciiTheme="majorHAnsi" w:eastAsia="Times New Roman" w:hAnsiTheme="majorHAnsi" w:cstheme="majorHAnsi"/>
+          <w:sz w:val="24"/>
+          <w:szCs w:val="24"/>
+          <w:lang w:eastAsia="fr-FR"/>
+        </w:rPr>
+        <w:t xml:space="preserve">JEE : </w:t>
+      </w:r>
+      <w:r>
+        <w:rPr>
+          <w:rFonts w:asciiTheme="majorHAnsi" w:hAnsiTheme="majorHAnsi" w:cstheme="majorHAnsi"/>
+          <w:sz w:val="24"/>
+          <w:szCs w:val="24"/>
+        </w:rPr>
+        <w:t>Orientée objet, structurée, impérative</w:t>
+      </w:r>
+    </w:p>
+    <w:p>
+      <w:pPr>
+        <w:pStyle w:val="ListParagraph"/>
+        <w:numPr>
+          <w:ilvl w:val="0"/>
+          <w:numId w:val="4"/>
+        </w:numPr>
+        <w:spacing w:after="0" w:line="240" w:lineRule="auto"/>
+        <w:jc w:val="both"/>
+        <w:rPr>
+          <w:rFonts w:asciiTheme="majorHAnsi" w:eastAsia="Times New Roman" w:hAnsiTheme="majorHAnsi" w:cstheme="majorHAnsi"/>
+          <w:sz w:val="24"/>
+          <w:szCs w:val="24"/>
+          <w:lang w:eastAsia="fr-FR"/>
+        </w:rPr>
+      </w:pPr>
+      <w:r>
+        <w:rPr>
+          <w:rFonts w:asciiTheme="majorHAnsi" w:eastAsia="Times New Roman" w:hAnsiTheme="majorHAnsi" w:cstheme="majorHAnsi"/>
+          <w:sz w:val="24"/>
+          <w:szCs w:val="24"/>
+          <w:lang w:eastAsia="fr-FR"/>
+        </w:rPr>
+        <w:t xml:space="preserve">PHP : </w:t>
+      </w:r>
+      <w:r>
+        <w:rPr>
+          <w:rFonts w:asciiTheme="majorHAnsi" w:hAnsiTheme="majorHAnsi" w:cstheme="majorHAnsi"/>
+          <w:sz w:val="24"/>
+          <w:szCs w:val="24"/>
+        </w:rPr>
+        <w:t>Impératif, objet, fonctionnel, procédural, réflexif. Langage interprété</w:t>
+      </w:r>
+    </w:p>
+    <w:p>
+      <w:pPr>
+        <w:spacing w:after="0" w:line="240" w:lineRule="auto"/>
+        <w:jc w:val="both"/>
+        <w:rPr>
+          <w:rFonts w:asciiTheme="majorHAnsi" w:eastAsia="Times New Roman" w:hAnsiTheme="majorHAnsi" w:cstheme="majorHAnsi"/>
+          <w:sz w:val="24"/>
+          <w:szCs w:val="24"/>
+          <w:lang w:eastAsia="fr-FR"/>
+        </w:rPr>
+      </w:pPr>
+      <w:r>
+        <w:rPr>
+          <w:rFonts w:asciiTheme="majorHAnsi" w:eastAsia="Times New Roman" w:hAnsiTheme="majorHAnsi" w:cstheme="majorHAnsi"/>
+          <w:sz w:val="24"/>
+          <w:szCs w:val="24"/>
+          <w:lang w:eastAsia="fr-FR"/>
+        </w:rPr>
+        <w:t>JEE est basé sur un typage fort et statique alors que PHP a un typage dynamique et faible.</w:t>
+      </w:r>
+    </w:p>
+    <w:p>
+      <w:pPr>
+        <w:spacing w:after="0" w:line="240" w:lineRule="auto"/>
+        <w:jc w:val="both"/>
+        <w:rPr>
+          <w:rFonts w:asciiTheme="majorHAnsi" w:eastAsia="Times New Roman" w:hAnsiTheme="majorHAnsi" w:cstheme="majorHAnsi"/>
+          <w:sz w:val="24"/>
+          <w:szCs w:val="24"/>
+          <w:lang w:eastAsia="fr-FR"/>
+        </w:rPr>
+      </w:pPr>
+      <w:r>
+        <w:rPr>
+          <w:rFonts w:asciiTheme="majorHAnsi" w:eastAsia="Times New Roman" w:hAnsiTheme="majorHAnsi" w:cstheme="majorHAnsi"/>
+          <w:sz w:val="24"/>
+          <w:szCs w:val="24"/>
+          <w:lang w:eastAsia="fr-FR"/>
+        </w:rPr>
+        <w:t>Pour exécuter du PHP il faut un interpréteur PHP alors que pour JEE il faut une JVM.</w:t>
+      </w:r>
+    </w:p>
+    <w:p>
+      <w:pPr>
+        <w:spacing w:after="0" w:line="240" w:lineRule="auto"/>
+        <w:jc w:val="both"/>
+        <w:rPr>
+          <w:rFonts w:asciiTheme="majorHAnsi" w:eastAsia="Times New Roman" w:hAnsiTheme="majorHAnsi" w:cstheme="majorHAnsi"/>
+          <w:sz w:val="24"/>
+          <w:szCs w:val="24"/>
+          <w:lang w:eastAsia="fr-FR"/>
+        </w:rPr>
+      </w:pPr>
+      <w:r>
+        <w:rPr>
+          <w:rFonts w:asciiTheme="majorHAnsi" w:eastAsia="Times New Roman" w:hAnsiTheme="majorHAnsi" w:cstheme="majorHAnsi"/>
+          <w:sz w:val="24"/>
+          <w:szCs w:val="24"/>
+          <w:lang w:eastAsia="fr-FR"/>
+        </w:rPr>
+        <w:t xml:space="preserve">PHP est uniquement dédié au développement Web alors que JEE peut être </w:t>
+      </w:r>
+      <w:r>
+        <w:rPr>
+          <w:rFonts w:asciiTheme="majorHAnsi" w:eastAsia="Times New Roman" w:hAnsiTheme="majorHAnsi" w:cstheme="majorHAnsi"/>
+          <w:sz w:val="24"/>
+          <w:szCs w:val="24"/>
+          <w:lang w:eastAsia="fr-FR"/>
+        </w:rPr>
+        <w:t>utilisé pour tout type d’application.</w:t>
+      </w:r>
+    </w:p>
+    <w:p>
+      <w:pPr>
+        <w:spacing w:after="0" w:line="240" w:lineRule="auto"/>
+        <w:jc w:val="both"/>
+        <w:rPr>
+          <w:rFonts w:asciiTheme="majorHAnsi" w:eastAsia="Times New Roman" w:hAnsiTheme="majorHAnsi" w:cstheme="majorHAnsi"/>
+          <w:sz w:val="24"/>
+          <w:szCs w:val="24"/>
+          <w:lang w:eastAsia="fr-FR"/>
+        </w:rPr>
+      </w:pPr>
+      <w:r>
+        <w:rPr>
+          <w:rFonts w:asciiTheme="majorHAnsi" w:eastAsia="Times New Roman" w:hAnsiTheme="majorHAnsi" w:cstheme="majorHAnsi"/>
+          <w:sz w:val="24"/>
+          <w:szCs w:val="24"/>
+          <w:lang w:eastAsia="fr-FR"/>
+        </w:rPr>
+        <w:t>PHP n’a pas besoin de serveur d’application qu’autre un serveur WEB à l’inverse de JEE.</w:t>
+      </w:r>
+    </w:p>
+    <w:p>
+      <w:pPr>
+        <w:spacing w:after="0" w:line="240" w:lineRule="auto"/>
+        <w:jc w:val="both"/>
+        <w:rPr>
+          <w:rFonts w:asciiTheme="majorHAnsi" w:eastAsia="Times New Roman" w:hAnsiTheme="majorHAnsi" w:cstheme="majorHAnsi"/>
+          <w:sz w:val="24"/>
+          <w:szCs w:val="24"/>
+          <w:lang w:eastAsia="fr-FR"/>
+        </w:rPr>
+      </w:pPr>
+      <w:r>
+        <w:rPr>
+          <w:rFonts w:asciiTheme="majorHAnsi" w:eastAsia="Times New Roman" w:hAnsiTheme="majorHAnsi" w:cstheme="majorHAnsi"/>
+          <w:sz w:val="24"/>
+          <w:szCs w:val="24"/>
+          <w:lang w:eastAsia="fr-FR"/>
+        </w:rPr>
+        <w:t>JEE a son packaging propre pour le déploiement</w:t>
+      </w:r>
+      <w:bookmarkStart w:id="0" w:name="_GoBack"/>
+      <w:bookmarkEnd w:id="0"/>
+      <w:r>
+        <w:rPr>
+          <w:rFonts w:asciiTheme="majorHAnsi" w:eastAsia="Times New Roman" w:hAnsiTheme="majorHAnsi" w:cstheme="majorHAnsi"/>
+          <w:sz w:val="24"/>
+          <w:szCs w:val="24"/>
+          <w:lang w:eastAsia="fr-FR"/>
+        </w:rPr>
+        <w:t xml:space="preserve"> les archives WAR, alors PHP n’en possède pas.</w:t>
+      </w:r>
+    </w:p>
+    <w:p>
+      <w:pPr>
+        <w:spacing w:after="0" w:line="240" w:lineRule="auto"/>
+        <w:jc w:val="both"/>
+        <w:rPr>
+          <w:rFonts w:asciiTheme="majorHAnsi" w:eastAsia="Times New Roman" w:hAnsiTheme="majorHAnsi" w:cstheme="majorHAnsi"/>
+          <w:color w:val="44546A" w:themeColor="text2"/>
+          <w:sz w:val="24"/>
+          <w:szCs w:val="24"/>
+          <w:lang w:eastAsia="fr-FR"/>
+        </w:rPr>
+      </w:pPr>
+    </w:p>
+    <w:p>
+      <w:pPr>
+        <w:pStyle w:val="ListParagraph"/>
         <w:numPr>
           <w:ilvl w:val="0"/>
           <w:numId w:val="3"/>
@@ -430,7 +765,7 @@
     </w:p>
     <w:p>
       <w:pPr>
-        <w:pStyle w:val="Paragraphedeliste"/>
+        <w:pStyle w:val="ListParagraph"/>
         <w:numPr>
           <w:ilvl w:val="0"/>
           <w:numId w:val="3"/>
@@ -504,7 +839,7 @@
     </w:p>
     <w:p>
       <w:pPr>
-        <w:pStyle w:val="Paragraphedeliste"/>
+        <w:pStyle w:val="ListParagraph"/>
         <w:numPr>
           <w:ilvl w:val="0"/>
           <w:numId w:val="3"/>
@@ -650,7 +985,7 @@
     </w:p>
     <w:p>
       <w:pPr>
-        <w:pStyle w:val="Paragraphedeliste"/>
+        <w:pStyle w:val="ListParagraph"/>
         <w:numPr>
           <w:ilvl w:val="0"/>
           <w:numId w:val="3"/>
@@ -861,7 +1196,7 @@
     </w:p>
     <w:p>
       <w:pPr>
-        <w:pStyle w:val="Paragraphedeliste"/>
+        <w:pStyle w:val="ListParagraph"/>
         <w:numPr>
           <w:ilvl w:val="0"/>
           <w:numId w:val="3"/>
@@ -907,6 +1242,7 @@
           <w:szCs w:val="24"/>
           <w:lang w:eastAsia="fr-FR"/>
         </w:rPr>
+        <w:lastRenderedPageBreak/>
         <w:t>Non la « Vue » n’est pas forcément gérée dans des JSP, elle peut être faite dans un controller (génération de texte HTML / CSS) mais cette pratique casse le principe du modèle MVC.</w:t>
       </w:r>
     </w:p>
@@ -926,7 +1262,7 @@
     </w:p>
     <w:p>
       <w:pPr>
-        <w:pStyle w:val="Paragraphedeliste"/>
+        <w:pStyle w:val="ListParagraph"/>
         <w:numPr>
           <w:ilvl w:val="0"/>
           <w:numId w:val="3"/>
@@ -1026,7 +1362,7 @@
     </w:p>
     <w:p>
       <w:pPr>
-        <w:pStyle w:val="Paragraphedeliste"/>
+        <w:pStyle w:val="ListParagraph"/>
         <w:numPr>
           <w:ilvl w:val="0"/>
           <w:numId w:val="3"/>
@@ -1051,7 +1387,6 @@
           <w:szCs w:val="24"/>
           <w:lang w:eastAsia="fr-FR"/>
         </w:rPr>
-        <w:lastRenderedPageBreak/>
         <w:t xml:space="preserve">Quelles sont les deux syntaxes pour lire le contenu d’un </w:t>
       </w:r>
       <w:proofErr w:type="gramStart"/>
@@ -1104,24 +1439,123 @@
           <w:lang w:eastAsia="fr-FR"/>
         </w:rPr>
       </w:pPr>
-    </w:p>
-    <w:p>
-      <w:pPr>
-        <w:spacing w:after="0" w:line="240" w:lineRule="auto"/>
-        <w:jc w:val="both"/>
-        <w:rPr>
-          <w:rFonts w:asciiTheme="majorHAnsi" w:eastAsia="Times New Roman" w:hAnsiTheme="majorHAnsi" w:cstheme="majorHAnsi"/>
-          <w:b/>
-          <w:color w:val="44546A" w:themeColor="text2"/>
-          <w:sz w:val="24"/>
-          <w:szCs w:val="24"/>
-          <w:lang w:eastAsia="fr-FR"/>
-        </w:rPr>
-      </w:pPr>
-    </w:p>
-    <w:p>
-      <w:pPr>
-        <w:pStyle w:val="Paragraphedeliste"/>
+      <w:r>
+        <w:rPr>
+          <w:rFonts w:asciiTheme="majorHAnsi" w:eastAsia="Times New Roman" w:hAnsiTheme="majorHAnsi" w:cstheme="majorHAnsi"/>
+          <w:b/>
+          <w:sz w:val="24"/>
+          <w:szCs w:val="24"/>
+          <w:lang w:eastAsia="fr-FR"/>
+        </w:rPr>
+        <w:t xml:space="preserve"> Pour utiliser un fichier </w:t>
+      </w:r>
+      <w:proofErr w:type="spellStart"/>
+      <w:r>
+        <w:rPr>
+          <w:rFonts w:asciiTheme="majorHAnsi" w:eastAsia="Times New Roman" w:hAnsiTheme="majorHAnsi" w:cstheme="majorHAnsi"/>
+          <w:b/>
+          <w:color w:val="44546A" w:themeColor="text2"/>
+          <w:sz w:val="24"/>
+          <w:szCs w:val="24"/>
+          <w:lang w:eastAsia="fr-FR"/>
+        </w:rPr>
+        <w:t>properties</w:t>
+      </w:r>
+      <w:proofErr w:type="spellEnd"/>
+      <w:r>
+        <w:rPr>
+          <w:rFonts w:asciiTheme="majorHAnsi" w:eastAsia="Times New Roman" w:hAnsiTheme="majorHAnsi" w:cstheme="majorHAnsi"/>
+          <w:b/>
+          <w:sz w:val="24"/>
+          <w:szCs w:val="24"/>
+          <w:lang w:eastAsia="fr-FR"/>
+        </w:rPr>
+        <w:t xml:space="preserve"> on peut utiliser un </w:t>
+      </w:r>
+      <w:proofErr w:type="spellStart"/>
+      <w:r>
+        <w:rPr>
+          <w:rFonts w:asciiTheme="majorHAnsi" w:eastAsia="Times New Roman" w:hAnsiTheme="majorHAnsi" w:cstheme="majorHAnsi"/>
+          <w:b/>
+          <w:sz w:val="24"/>
+          <w:szCs w:val="24"/>
+          <w:lang w:eastAsia="fr-FR"/>
+        </w:rPr>
+        <w:t>FileInputStream</w:t>
+      </w:r>
+      <w:proofErr w:type="spellEnd"/>
+      <w:r>
+        <w:rPr>
+          <w:rFonts w:asciiTheme="majorHAnsi" w:eastAsia="Times New Roman" w:hAnsiTheme="majorHAnsi" w:cstheme="majorHAnsi"/>
+          <w:b/>
+          <w:sz w:val="24"/>
+          <w:szCs w:val="24"/>
+          <w:lang w:eastAsia="fr-FR"/>
+        </w:rPr>
+        <w:t xml:space="preserve"> ou alors passer par le </w:t>
+      </w:r>
+      <w:proofErr w:type="spellStart"/>
+      <w:r>
+        <w:rPr>
+          <w:rFonts w:asciiTheme="majorHAnsi" w:eastAsia="Times New Roman" w:hAnsiTheme="majorHAnsi" w:cstheme="majorHAnsi"/>
+          <w:b/>
+          <w:sz w:val="24"/>
+          <w:szCs w:val="24"/>
+          <w:lang w:eastAsia="fr-FR"/>
+        </w:rPr>
+        <w:t>classLoader</w:t>
+      </w:r>
+      <w:proofErr w:type="spellEnd"/>
+      <w:r>
+        <w:rPr>
+          <w:rFonts w:asciiTheme="majorHAnsi" w:eastAsia="Times New Roman" w:hAnsiTheme="majorHAnsi" w:cstheme="majorHAnsi"/>
+          <w:b/>
+          <w:sz w:val="24"/>
+          <w:szCs w:val="24"/>
+          <w:lang w:eastAsia="fr-FR"/>
+        </w:rPr>
+        <w:t xml:space="preserve">. Pour le </w:t>
+      </w:r>
+      <w:proofErr w:type="spellStart"/>
+      <w:r>
+        <w:rPr>
+          <w:rFonts w:asciiTheme="majorHAnsi" w:eastAsia="Times New Roman" w:hAnsiTheme="majorHAnsi" w:cstheme="majorHAnsi"/>
+          <w:b/>
+          <w:sz w:val="24"/>
+          <w:szCs w:val="24"/>
+          <w:lang w:eastAsia="fr-FR"/>
+        </w:rPr>
+        <w:t>classLoader</w:t>
+      </w:r>
+      <w:proofErr w:type="spellEnd"/>
+      <w:r>
+        <w:rPr>
+          <w:rFonts w:asciiTheme="majorHAnsi" w:eastAsia="Times New Roman" w:hAnsiTheme="majorHAnsi" w:cstheme="majorHAnsi"/>
+          <w:b/>
+          <w:sz w:val="24"/>
+          <w:szCs w:val="24"/>
+          <w:lang w:eastAsia="fr-FR"/>
+        </w:rPr>
+        <w:t xml:space="preserve"> le fichier doit être dans le dossier racine du classpath.</w:t>
+      </w:r>
+    </w:p>
+    <w:p>
+      <w:pPr>
+        <w:spacing w:after="0" w:line="240" w:lineRule="auto"/>
+        <w:jc w:val="both"/>
+        <w:rPr>
+          <w:rFonts w:asciiTheme="majorHAnsi" w:eastAsia="Times New Roman" w:hAnsiTheme="majorHAnsi" w:cstheme="majorHAnsi"/>
+          <w:b/>
+          <w:color w:val="44546A" w:themeColor="text2"/>
+          <w:sz w:val="24"/>
+          <w:szCs w:val="24"/>
+          <w:lang w:eastAsia="fr-FR"/>
+        </w:rPr>
+      </w:pPr>
+    </w:p>
+    <w:p>
+      <w:pPr>
+        <w:pStyle w:val="ListParagraph"/>
         <w:numPr>
           <w:ilvl w:val="0"/>
           <w:numId w:val="3"/>
@@ -1218,36 +1652,65 @@
           <w:szCs w:val="24"/>
           <w:lang w:eastAsia="fr-FR"/>
         </w:rPr>
-        <w:t xml:space="preserve">Non ces instructions sont différentes : </w:t>
-      </w:r>
-    </w:p>
-    <w:p>
-      <w:pPr>
-        <w:spacing w:after="0" w:line="240" w:lineRule="auto"/>
-        <w:jc w:val="both"/>
-        <w:rPr>
-          <w:rFonts w:asciiTheme="majorHAnsi" w:eastAsia="Times New Roman" w:hAnsiTheme="majorHAnsi" w:cstheme="majorHAnsi"/>
-          <w:sz w:val="24"/>
-          <w:szCs w:val="24"/>
-          <w:lang w:eastAsia="fr-FR"/>
-        </w:rPr>
-      </w:pPr>
-    </w:p>
-    <w:p>
-      <w:pPr>
-        <w:spacing w:after="0" w:line="240" w:lineRule="auto"/>
-        <w:jc w:val="both"/>
-        <w:rPr>
-          <w:rFonts w:asciiTheme="majorHAnsi" w:eastAsia="Times New Roman" w:hAnsiTheme="majorHAnsi" w:cstheme="majorHAnsi"/>
-          <w:sz w:val="24"/>
-          <w:szCs w:val="24"/>
-          <w:lang w:eastAsia="fr-FR"/>
-        </w:rPr>
-      </w:pPr>
-    </w:p>
-    <w:p>
-      <w:pPr>
-        <w:pStyle w:val="Paragraphedeliste"/>
+        <w:t xml:space="preserve">Non ces </w:t>
+      </w:r>
+      <w:r>
+        <w:rPr>
+          <w:rFonts w:asciiTheme="majorHAnsi" w:eastAsia="Times New Roman" w:hAnsiTheme="majorHAnsi" w:cstheme="majorHAnsi"/>
+          <w:sz w:val="24"/>
+          <w:szCs w:val="24"/>
+          <w:lang w:eastAsia="fr-FR"/>
+        </w:rPr>
+        <w:t xml:space="preserve">instructions sont différentes, les paramètres sont des variables mises « automatiquement » par le système (exemple : en html un champ input dans un formulaire engrange un paramètre) alors que les attributs sont uniquement placés par le développeur via un </w:t>
+      </w:r>
+      <w:proofErr w:type="spellStart"/>
+      <w:r>
+        <w:rPr>
+          <w:rFonts w:asciiTheme="majorHAnsi" w:eastAsia="Times New Roman" w:hAnsiTheme="majorHAnsi" w:cstheme="majorHAnsi"/>
+          <w:sz w:val="24"/>
+          <w:szCs w:val="24"/>
+          <w:lang w:eastAsia="fr-FR"/>
+        </w:rPr>
+        <w:t>setAttribute</w:t>
+      </w:r>
+      <w:proofErr w:type="spellEnd"/>
+      <w:r>
+        <w:rPr>
+          <w:rFonts w:asciiTheme="majorHAnsi" w:eastAsia="Times New Roman" w:hAnsiTheme="majorHAnsi" w:cstheme="majorHAnsi"/>
+          <w:sz w:val="24"/>
+          <w:szCs w:val="24"/>
+          <w:lang w:eastAsia="fr-FR"/>
+        </w:rPr>
+        <w:t xml:space="preserve"> et donc il est seul « maitre » de cette liste de variable.</w:t>
+      </w:r>
+    </w:p>
+    <w:p>
+      <w:pPr>
+        <w:spacing w:after="0" w:line="240" w:lineRule="auto"/>
+        <w:jc w:val="both"/>
+        <w:rPr>
+          <w:rFonts w:asciiTheme="majorHAnsi" w:eastAsia="Times New Roman" w:hAnsiTheme="majorHAnsi" w:cstheme="majorHAnsi"/>
+          <w:sz w:val="24"/>
+          <w:szCs w:val="24"/>
+          <w:lang w:eastAsia="fr-FR"/>
+        </w:rPr>
+      </w:pPr>
+    </w:p>
+    <w:p>
+      <w:pPr>
+        <w:spacing w:after="0" w:line="240" w:lineRule="auto"/>
+        <w:jc w:val="both"/>
+        <w:rPr>
+          <w:rFonts w:asciiTheme="majorHAnsi" w:eastAsia="Times New Roman" w:hAnsiTheme="majorHAnsi" w:cstheme="majorHAnsi"/>
+          <w:sz w:val="24"/>
+          <w:szCs w:val="24"/>
+          <w:lang w:eastAsia="fr-FR"/>
+        </w:rPr>
+      </w:pPr>
+    </w:p>
+    <w:p>
+      <w:pPr>
+        <w:pStyle w:val="ListParagraph"/>
         <w:numPr>
           <w:ilvl w:val="0"/>
           <w:numId w:val="3"/>
@@ -1415,7 +1878,7 @@
     </w:p>
     <w:p>
       <w:pPr>
-        <w:pStyle w:val="Paragraphedeliste"/>
+        <w:pStyle w:val="ListParagraph"/>
         <w:numPr>
           <w:ilvl w:val="0"/>
           <w:numId w:val="3"/>
@@ -1473,24 +1936,73 @@
           <w:szCs w:val="24"/>
           <w:lang w:eastAsia="fr-FR"/>
         </w:rPr>
-        <w:t xml:space="preserve">Les objets implicites sont des objets qui ne sont pas déclarés explicitement (de la forme « var x = y »). </w:t>
-      </w:r>
-    </w:p>
-    <w:p>
-      <w:pPr>
-        <w:spacing w:after="0" w:line="240" w:lineRule="auto"/>
-        <w:jc w:val="both"/>
-        <w:rPr>
-          <w:rFonts w:asciiTheme="majorHAnsi" w:eastAsia="Times New Roman" w:hAnsiTheme="majorHAnsi" w:cstheme="majorHAnsi"/>
-          <w:sz w:val="24"/>
-          <w:szCs w:val="24"/>
-          <w:lang w:eastAsia="fr-FR"/>
-        </w:rPr>
-      </w:pPr>
-    </w:p>
-    <w:p>
-      <w:pPr>
-        <w:pStyle w:val="Paragraphedeliste"/>
+        <w:t xml:space="preserve">Les objets implicites sont des objets </w:t>
+      </w:r>
+      <w:r>
+        <w:rPr>
+          <w:rFonts w:asciiTheme="majorHAnsi" w:eastAsia="Times New Roman" w:hAnsiTheme="majorHAnsi" w:cstheme="majorHAnsi"/>
+          <w:sz w:val="24"/>
+          <w:szCs w:val="24"/>
+          <w:lang w:eastAsia="fr-FR"/>
+        </w:rPr>
+        <w:t xml:space="preserve">qui sont déclarer et instancier automatiquement avec la plateforme JEE, on note parmi ces objets out, param, </w:t>
+      </w:r>
+      <w:proofErr w:type="spellStart"/>
+      <w:r>
+        <w:rPr>
+          <w:rFonts w:asciiTheme="majorHAnsi" w:eastAsia="Times New Roman" w:hAnsiTheme="majorHAnsi" w:cstheme="majorHAnsi"/>
+          <w:sz w:val="24"/>
+          <w:szCs w:val="24"/>
+          <w:lang w:eastAsia="fr-FR"/>
+        </w:rPr>
+        <w:t>request</w:t>
+      </w:r>
+      <w:proofErr w:type="spellEnd"/>
+      <w:r>
+        <w:rPr>
+          <w:rFonts w:asciiTheme="majorHAnsi" w:eastAsia="Times New Roman" w:hAnsiTheme="majorHAnsi" w:cstheme="majorHAnsi"/>
+          <w:sz w:val="24"/>
+          <w:szCs w:val="24"/>
+          <w:lang w:eastAsia="fr-FR"/>
+        </w:rPr>
+        <w:t xml:space="preserve">, </w:t>
+      </w:r>
+      <w:proofErr w:type="spellStart"/>
+      <w:r>
+        <w:rPr>
+          <w:rFonts w:asciiTheme="majorHAnsi" w:eastAsia="Times New Roman" w:hAnsiTheme="majorHAnsi" w:cstheme="majorHAnsi"/>
+          <w:sz w:val="24"/>
+          <w:szCs w:val="24"/>
+          <w:lang w:eastAsia="fr-FR"/>
+        </w:rPr>
+        <w:t>response</w:t>
+      </w:r>
+      <w:proofErr w:type="spellEnd"/>
+      <w:r>
+        <w:rPr>
+          <w:rFonts w:asciiTheme="majorHAnsi" w:eastAsia="Times New Roman" w:hAnsiTheme="majorHAnsi" w:cstheme="majorHAnsi"/>
+          <w:sz w:val="24"/>
+          <w:szCs w:val="24"/>
+          <w:lang w:eastAsia="fr-FR"/>
+        </w:rPr>
+        <w:t>, session et d’autres.</w:t>
+      </w:r>
+    </w:p>
+    <w:p>
+      <w:pPr>
+        <w:spacing w:after="0" w:line="240" w:lineRule="auto"/>
+        <w:jc w:val="both"/>
+        <w:rPr>
+          <w:rFonts w:asciiTheme="majorHAnsi" w:eastAsia="Times New Roman" w:hAnsiTheme="majorHAnsi" w:cstheme="majorHAnsi"/>
+          <w:sz w:val="24"/>
+          <w:szCs w:val="24"/>
+          <w:lang w:eastAsia="fr-FR"/>
+        </w:rPr>
+      </w:pPr>
+    </w:p>
+    <w:p>
+      <w:pPr>
+        <w:pStyle w:val="ListParagraph"/>
         <w:numPr>
           <w:ilvl w:val="0"/>
           <w:numId w:val="3"/>
@@ -1524,6 +2036,7 @@
         <w:jc w:val="both"/>
         <w:rPr>
           <w:rFonts w:asciiTheme="majorHAnsi" w:eastAsia="Times New Roman" w:hAnsiTheme="majorHAnsi" w:cstheme="majorHAnsi"/>
+          <w:color w:val="FF0000"/>
           <w:sz w:val="24"/>
           <w:szCs w:val="24"/>
           <w:lang w:eastAsia="fr-FR"/>
@@ -1545,47 +2058,80 @@
           <w:szCs w:val="24"/>
           <w:lang w:eastAsia="fr-FR"/>
         </w:rPr>
-        <w:t>.</w:t>
-      </w:r>
-    </w:p>
-    <w:p>
-      <w:pPr>
-        <w:spacing w:after="0" w:line="240" w:lineRule="auto"/>
-        <w:jc w:val="both"/>
-        <w:rPr>
-          <w:rFonts w:asciiTheme="majorHAnsi" w:eastAsia="Times New Roman" w:hAnsiTheme="majorHAnsi" w:cstheme="majorHAnsi"/>
-          <w:color w:val="FF0000"/>
-          <w:sz w:val="24"/>
-          <w:szCs w:val="24"/>
-          <w:lang w:eastAsia="fr-FR"/>
-        </w:rPr>
-      </w:pPr>
-      <w:r>
-        <w:rPr>
-          <w:rFonts w:asciiTheme="majorHAnsi" w:eastAsia="Times New Roman" w:hAnsiTheme="majorHAnsi" w:cstheme="majorHAnsi"/>
-          <w:color w:val="FF0000"/>
-          <w:sz w:val="24"/>
-          <w:szCs w:val="24"/>
-          <w:lang w:eastAsia="fr-FR"/>
-        </w:rPr>
-        <w:t>A détailler</w:t>
-      </w:r>
-    </w:p>
-    <w:p>
-      <w:pPr>
-        <w:spacing w:after="0" w:line="240" w:lineRule="auto"/>
-        <w:jc w:val="both"/>
-        <w:rPr>
-          <w:rFonts w:asciiTheme="majorHAnsi" w:eastAsia="Times New Roman" w:hAnsiTheme="majorHAnsi" w:cstheme="majorHAnsi"/>
-          <w:sz w:val="24"/>
-          <w:szCs w:val="24"/>
-          <w:lang w:eastAsia="fr-FR"/>
-        </w:rPr>
-      </w:pPr>
-    </w:p>
-    <w:p>
-      <w:pPr>
-        <w:pStyle w:val="Paragraphedeliste"/>
+        <w:t xml:space="preserve">, nous utilisons les mêmes objets implicites en scriptlets ou en EL car ces deux API sont </w:t>
+      </w:r>
+      <w:r>
+        <w:rPr>
+          <w:rFonts w:asciiTheme="majorHAnsi" w:eastAsia="Times New Roman" w:hAnsiTheme="majorHAnsi" w:cstheme="majorHAnsi"/>
+          <w:sz w:val="24"/>
+          <w:szCs w:val="24"/>
+          <w:lang w:eastAsia="fr-FR"/>
+        </w:rPr>
+        <w:t>deux façons différentes</w:t>
+      </w:r>
+      <w:r>
+        <w:rPr>
+          <w:rFonts w:asciiTheme="majorHAnsi" w:eastAsia="Times New Roman" w:hAnsiTheme="majorHAnsi" w:cstheme="majorHAnsi"/>
+          <w:sz w:val="24"/>
+          <w:szCs w:val="24"/>
+          <w:lang w:eastAsia="fr-FR"/>
+        </w:rPr>
+        <w:t xml:space="preserve"> de modifier des</w:t>
+      </w:r>
+      <w:r>
+        <w:rPr>
+          <w:rFonts w:asciiTheme="majorHAnsi" w:eastAsia="Times New Roman" w:hAnsiTheme="majorHAnsi" w:cstheme="majorHAnsi"/>
+          <w:sz w:val="24"/>
+          <w:szCs w:val="24"/>
+          <w:lang w:eastAsia="fr-FR"/>
+        </w:rPr>
+        <w:t xml:space="preserve"> fichiers HTML « dynamiquement » et se base sur ce que fournis le serveur d’application (r</w:t>
+      </w:r>
+      <w:r>
+        <w:rPr>
+          <w:rFonts w:asciiTheme="majorHAnsi" w:eastAsia="Times New Roman" w:hAnsiTheme="majorHAnsi" w:cstheme="majorHAnsi"/>
+          <w:sz w:val="24"/>
+          <w:szCs w:val="24"/>
+          <w:lang w:eastAsia="fr-FR"/>
+        </w:rPr>
+        <w:t xml:space="preserve">equête, réponse, session </w:t>
+      </w:r>
+      <w:proofErr w:type="gramStart"/>
+      <w:r>
+        <w:rPr>
+          <w:rFonts w:asciiTheme="majorHAnsi" w:eastAsia="Times New Roman" w:hAnsiTheme="majorHAnsi" w:cstheme="majorHAnsi"/>
+          <w:sz w:val="24"/>
+          <w:szCs w:val="24"/>
+          <w:lang w:eastAsia="fr-FR"/>
+        </w:rPr>
+        <w:t>ect..</w:t>
+      </w:r>
+      <w:proofErr w:type="gramEnd"/>
+      <w:r>
+        <w:rPr>
+          <w:rFonts w:asciiTheme="majorHAnsi" w:eastAsia="Times New Roman" w:hAnsiTheme="majorHAnsi" w:cstheme="majorHAnsi"/>
+          <w:sz w:val="24"/>
+          <w:szCs w:val="24"/>
+          <w:lang w:eastAsia="fr-FR"/>
+        </w:rPr>
+        <w:t>) qui sont unique pour un instant donné et repris depuis différentes formes.</w:t>
+      </w:r>
+    </w:p>
+    <w:p>
+      <w:pPr>
+        <w:spacing w:after="0" w:line="240" w:lineRule="auto"/>
+        <w:jc w:val="both"/>
+        <w:rPr>
+          <w:rFonts w:asciiTheme="majorHAnsi" w:eastAsia="Times New Roman" w:hAnsiTheme="majorHAnsi" w:cstheme="majorHAnsi"/>
+          <w:sz w:val="24"/>
+          <w:szCs w:val="24"/>
+          <w:lang w:eastAsia="fr-FR"/>
+        </w:rPr>
+      </w:pPr>
+    </w:p>
+    <w:p>
+      <w:pPr>
+        <w:pStyle w:val="ListParagraph"/>
         <w:numPr>
           <w:ilvl w:val="0"/>
           <w:numId w:val="3"/>
@@ -1694,26 +2240,24 @@
         </w:rPr>
         <w:t>A détailler</w:t>
       </w:r>
-      <w:bookmarkStart w:id="0" w:name="_GoBack"/>
-      <w:bookmarkEnd w:id="0"/>
-    </w:p>
-    <w:p>
-      <w:pPr>
-        <w:spacing w:after="0" w:line="240" w:lineRule="auto"/>
-        <w:jc w:val="both"/>
-        <w:rPr>
-          <w:rFonts w:asciiTheme="majorHAnsi" w:eastAsia="Times New Roman" w:hAnsiTheme="majorHAnsi" w:cstheme="majorHAnsi"/>
-          <w:b/>
-          <w:color w:val="44546A" w:themeColor="text2"/>
-          <w:sz w:val="24"/>
-          <w:szCs w:val="24"/>
-          <w:lang w:eastAsia="fr-FR"/>
-        </w:rPr>
-      </w:pPr>
-    </w:p>
-    <w:p>
-      <w:pPr>
-        <w:pStyle w:val="Paragraphedeliste"/>
+    </w:p>
+    <w:p>
+      <w:pPr>
+        <w:spacing w:after="0" w:line="240" w:lineRule="auto"/>
+        <w:jc w:val="both"/>
+        <w:rPr>
+          <w:rFonts w:asciiTheme="majorHAnsi" w:eastAsia="Times New Roman" w:hAnsiTheme="majorHAnsi" w:cstheme="majorHAnsi"/>
+          <w:b/>
+          <w:color w:val="44546A" w:themeColor="text2"/>
+          <w:sz w:val="24"/>
+          <w:szCs w:val="24"/>
+          <w:lang w:eastAsia="fr-FR"/>
+        </w:rPr>
+      </w:pPr>
+    </w:p>
+    <w:p>
+      <w:pPr>
+        <w:pStyle w:val="ListParagraph"/>
         <w:numPr>
           <w:ilvl w:val="0"/>
           <w:numId w:val="3"/>
@@ -1738,6 +2282,7 @@
           <w:szCs w:val="24"/>
           <w:lang w:eastAsia="fr-FR"/>
         </w:rPr>
+        <w:lastRenderedPageBreak/>
         <w:t xml:space="preserve">Les servlets que nous avons créées gèrent les échanges via le protocole HTTP. Est-ce donc impossible d'utiliser une servlet dans le cadre d'un autre protocole ? Par exemple FTP, SMTP... ? </w:t>
       </w:r>
     </w:p>
@@ -1847,7 +2392,7 @@
     </w:p>
     <w:p>
       <w:pPr>
-        <w:pStyle w:val="Paragraphedeliste"/>
+        <w:pStyle w:val="ListParagraph"/>
         <w:numPr>
           <w:ilvl w:val="0"/>
           <w:numId w:val="3"/>
@@ -1922,7 +2467,7 @@
     </w:p>
     <w:p>
       <w:pPr>
-        <w:pStyle w:val="Paragraphedeliste"/>
+        <w:pStyle w:val="ListParagraph"/>
         <w:numPr>
           <w:ilvl w:val="0"/>
           <w:numId w:val="3"/>
@@ -2016,7 +2561,6 @@
           <w:szCs w:val="24"/>
           <w:lang w:eastAsia="fr-FR"/>
         </w:rPr>
-        <w:lastRenderedPageBreak/>
         <w:t xml:space="preserve">L’injection de dépendance consiste à </w:t>
       </w:r>
       <w:r>
@@ -2063,7 +2607,7 @@
     </w:p>
     <w:p>
       <w:pPr>
-        <w:pStyle w:val="Paragraphedeliste"/>
+        <w:pStyle w:val="ListParagraph"/>
         <w:numPr>
           <w:ilvl w:val="0"/>
           <w:numId w:val="3"/>
@@ -2183,7 +2727,7 @@
     </w:p>
     <w:p>
       <w:pPr>
-        <w:pStyle w:val="Paragraphedeliste"/>
+        <w:pStyle w:val="ListParagraph"/>
         <w:numPr>
           <w:ilvl w:val="0"/>
           <w:numId w:val="3"/>
@@ -2230,17 +2774,91 @@
         <w:jc w:val="both"/>
         <w:rPr>
           <w:rFonts w:asciiTheme="majorHAnsi" w:eastAsia="Times New Roman" w:hAnsiTheme="majorHAnsi" w:cstheme="majorHAnsi"/>
-          <w:b/>
-          <w:color w:val="44546A" w:themeColor="text2"/>
-          <w:sz w:val="24"/>
-          <w:szCs w:val="24"/>
-          <w:lang w:eastAsia="fr-FR"/>
-        </w:rPr>
-      </w:pPr>
-    </w:p>
-    <w:p>
-      <w:pPr>
-        <w:pStyle w:val="Paragraphedeliste"/>
+          <w:sz w:val="24"/>
+          <w:szCs w:val="24"/>
+          <w:lang w:eastAsia="fr-FR"/>
+        </w:rPr>
+      </w:pPr>
+      <w:r>
+        <w:rPr>
+          <w:rFonts w:asciiTheme="majorHAnsi" w:eastAsia="Times New Roman" w:hAnsiTheme="majorHAnsi" w:cstheme="majorHAnsi"/>
+          <w:sz w:val="24"/>
+          <w:szCs w:val="24"/>
+          <w:lang w:eastAsia="fr-FR"/>
+        </w:rPr>
+        <w:t>Non un JavaBean et un Entreprise Java Bean sont différentes.</w:t>
+      </w:r>
+      <w:r>
+        <w:rPr>
+          <w:rFonts w:asciiTheme="majorHAnsi" w:eastAsia="Times New Roman" w:hAnsiTheme="majorHAnsi" w:cstheme="majorHAnsi"/>
+          <w:sz w:val="24"/>
+          <w:szCs w:val="24"/>
+          <w:lang w:eastAsia="fr-FR"/>
+        </w:rPr>
+        <w:t xml:space="preserve"> Un JavaBean est une façon de modéliser une donnée par un convention (</w:t>
+      </w:r>
+      <w:r>
+        <w:rPr>
+          <w:rFonts w:asciiTheme="majorHAnsi" w:eastAsia="Times New Roman" w:hAnsiTheme="majorHAnsi" w:cstheme="majorHAnsi"/>
+          <w:sz w:val="24"/>
+          <w:szCs w:val="24"/>
+          <w:lang w:eastAsia="fr-FR"/>
+        </w:rPr>
+        <w:t>attributs privés</w:t>
+      </w:r>
+      <w:r>
+        <w:rPr>
+          <w:rFonts w:asciiTheme="majorHAnsi" w:eastAsia="Times New Roman" w:hAnsiTheme="majorHAnsi" w:cstheme="majorHAnsi"/>
+          <w:sz w:val="24"/>
+          <w:szCs w:val="24"/>
+          <w:lang w:eastAsia="fr-FR"/>
+        </w:rPr>
+        <w:t xml:space="preserve"> + getter et setter et constructeur vide …) alors qu’un Entreprise Java Bean est un composant de Java EE</w:t>
+      </w:r>
+      <w:r>
+        <w:rPr>
+          <w:rFonts w:asciiTheme="majorHAnsi" w:eastAsia="Times New Roman" w:hAnsiTheme="majorHAnsi" w:cstheme="majorHAnsi"/>
+          <w:sz w:val="24"/>
+          <w:szCs w:val="24"/>
+          <w:lang w:eastAsia="fr-FR"/>
+        </w:rPr>
+        <w:t xml:space="preserve"> qui reprend le principe de JavaBean </w:t>
+      </w:r>
+      <w:r>
+        <w:rPr>
+          <w:rFonts w:asciiTheme="majorHAnsi" w:eastAsia="Times New Roman" w:hAnsiTheme="majorHAnsi" w:cstheme="majorHAnsi"/>
+          <w:sz w:val="24"/>
+          <w:szCs w:val="24"/>
+          <w:lang w:eastAsia="fr-FR"/>
+        </w:rPr>
+        <w:t>en rajoutant des fonctionnalité</w:t>
+      </w:r>
+      <w:r>
+        <w:rPr>
+          <w:rFonts w:asciiTheme="majorHAnsi" w:eastAsia="Times New Roman" w:hAnsiTheme="majorHAnsi" w:cstheme="majorHAnsi"/>
+          <w:sz w:val="24"/>
+          <w:szCs w:val="24"/>
+          <w:lang w:eastAsia="fr-FR"/>
+        </w:rPr>
+        <w:t>s comme la gestion de session, la sécurité, la transaction ect... Il en existe trois types : Session Bean, Entity Bean et Message Driven Beans.</w:t>
+      </w:r>
+    </w:p>
+    <w:p>
+      <w:pPr>
+        <w:spacing w:after="0" w:line="240" w:lineRule="auto"/>
+        <w:jc w:val="both"/>
+        <w:rPr>
+          <w:rFonts w:asciiTheme="majorHAnsi" w:eastAsia="Times New Roman" w:hAnsiTheme="majorHAnsi" w:cstheme="majorHAnsi"/>
+          <w:color w:val="44546A" w:themeColor="text2"/>
+          <w:sz w:val="24"/>
+          <w:szCs w:val="24"/>
+          <w:lang w:eastAsia="fr-FR"/>
+        </w:rPr>
+      </w:pPr>
+    </w:p>
+    <w:p>
+      <w:pPr>
+        <w:pStyle w:val="ListParagraph"/>
         <w:numPr>
           <w:ilvl w:val="0"/>
           <w:numId w:val="3"/>
@@ -2571,7 +3189,7 @@
     </w:p>
     <w:p>
       <w:pPr>
-        <w:pStyle w:val="Paragraphedeliste"/>
+        <w:pStyle w:val="ListParagraph"/>
         <w:numPr>
           <w:ilvl w:val="0"/>
           <w:numId w:val="3"/>
@@ -2683,24 +3301,33 @@
         </w:rPr>
         <w:t xml:space="preserve"> Les requêtes JPQL permettent de s’abstraire de la base de données</w:t>
       </w:r>
-    </w:p>
-    <w:p>
-      <w:pPr>
-        <w:spacing w:after="0" w:line="240" w:lineRule="auto"/>
-        <w:jc w:val="both"/>
-        <w:rPr>
-          <w:rFonts w:asciiTheme="majorHAnsi" w:eastAsia="Times New Roman" w:hAnsiTheme="majorHAnsi" w:cstheme="majorHAnsi"/>
-          <w:b/>
-          <w:color w:val="44546A" w:themeColor="text2"/>
-          <w:sz w:val="24"/>
-          <w:szCs w:val="24"/>
-          <w:lang w:eastAsia="fr-FR"/>
-        </w:rPr>
-      </w:pPr>
-    </w:p>
-    <w:p>
-      <w:pPr>
-        <w:pStyle w:val="Paragraphedeliste"/>
+      <w:r>
+        <w:rPr>
+          <w:rFonts w:asciiTheme="majorHAnsi" w:eastAsia="Times New Roman" w:hAnsiTheme="majorHAnsi" w:cstheme="majorHAnsi"/>
+          <w:sz w:val="24"/>
+          <w:szCs w:val="24"/>
+          <w:lang w:eastAsia="fr-FR"/>
+        </w:rPr>
+        <w:t>.</w:t>
+      </w:r>
+    </w:p>
+    <w:p>
+      <w:pPr>
+        <w:spacing w:after="0" w:line="240" w:lineRule="auto"/>
+        <w:jc w:val="both"/>
+        <w:rPr>
+          <w:rFonts w:asciiTheme="majorHAnsi" w:eastAsia="Times New Roman" w:hAnsiTheme="majorHAnsi" w:cstheme="majorHAnsi"/>
+          <w:b/>
+          <w:color w:val="44546A" w:themeColor="text2"/>
+          <w:sz w:val="24"/>
+          <w:szCs w:val="24"/>
+          <w:lang w:eastAsia="fr-FR"/>
+        </w:rPr>
+      </w:pPr>
+    </w:p>
+    <w:p>
+      <w:pPr>
+        <w:pStyle w:val="ListParagraph"/>
         <w:numPr>
           <w:ilvl w:val="0"/>
           <w:numId w:val="3"/>
@@ -2878,6 +3505,7 @@
           <w:szCs w:val="24"/>
           <w:lang w:eastAsia="fr-FR"/>
         </w:rPr>
+        <w:lastRenderedPageBreak/>
         <w:t xml:space="preserve">Ayant </w:t>
       </w:r>
       <w:r>
@@ -2924,7 +3552,7 @@
     </w:p>
     <w:p>
       <w:pPr>
-        <w:pStyle w:val="Paragraphedeliste"/>
+        <w:pStyle w:val="ListParagraph"/>
         <w:numPr>
           <w:ilvl w:val="0"/>
           <w:numId w:val="3"/>
@@ -2980,31 +3608,120 @@
         <w:jc w:val="both"/>
         <w:rPr>
           <w:rFonts w:asciiTheme="majorHAnsi" w:eastAsia="Times New Roman" w:hAnsiTheme="majorHAnsi" w:cstheme="majorHAnsi"/>
-          <w:b/>
-          <w:color w:val="44546A" w:themeColor="text2"/>
-          <w:sz w:val="24"/>
-          <w:szCs w:val="24"/>
-          <w:lang w:eastAsia="fr-FR"/>
-        </w:rPr>
-      </w:pPr>
-    </w:p>
-    <w:p>
-      <w:pPr>
-        <w:spacing w:after="0" w:line="240" w:lineRule="auto"/>
-        <w:jc w:val="both"/>
-        <w:rPr>
-          <w:rFonts w:asciiTheme="majorHAnsi" w:eastAsia="Times New Roman" w:hAnsiTheme="majorHAnsi" w:cstheme="majorHAnsi"/>
-          <w:b/>
-          <w:color w:val="44546A" w:themeColor="text2"/>
-          <w:sz w:val="24"/>
-          <w:szCs w:val="24"/>
-          <w:lang w:eastAsia="fr-FR"/>
-        </w:rPr>
-      </w:pPr>
-    </w:p>
-    <w:p>
-      <w:pPr>
-        <w:pStyle w:val="Paragraphedeliste"/>
+          <w:sz w:val="24"/>
+          <w:szCs w:val="24"/>
+          <w:lang w:eastAsia="fr-FR"/>
+        </w:rPr>
+      </w:pPr>
+      <w:r>
+        <w:rPr>
+          <w:rFonts w:asciiTheme="majorHAnsi" w:eastAsia="Times New Roman" w:hAnsiTheme="majorHAnsi" w:cstheme="majorHAnsi"/>
+          <w:sz w:val="24"/>
+          <w:szCs w:val="24"/>
+          <w:lang w:eastAsia="fr-FR"/>
+        </w:rPr>
+        <w:t xml:space="preserve">Le déploiement d’une application </w:t>
+      </w:r>
+      <w:r>
+        <w:rPr>
+          <w:rFonts w:asciiTheme="majorHAnsi" w:eastAsia="Times New Roman" w:hAnsiTheme="majorHAnsi" w:cstheme="majorHAnsi"/>
+          <w:sz w:val="24"/>
+          <w:szCs w:val="24"/>
+          <w:lang w:eastAsia="fr-FR"/>
+        </w:rPr>
+        <w:t xml:space="preserve">consiste à installer une application web sur un serveur d’application et de lancer le serveur d’application pour faire fonctionner l’application. Cela se </w:t>
+      </w:r>
+      <w:r>
+        <w:rPr>
+          <w:rFonts w:asciiTheme="majorHAnsi" w:eastAsia="Times New Roman" w:hAnsiTheme="majorHAnsi" w:cstheme="majorHAnsi"/>
+          <w:sz w:val="24"/>
+          <w:szCs w:val="24"/>
+          <w:lang w:eastAsia="fr-FR"/>
+        </w:rPr>
+        <w:t xml:space="preserve">fait via des fichiers de type </w:t>
+      </w:r>
+      <w:r>
+        <w:rPr>
+          <w:rFonts w:asciiTheme="majorHAnsi" w:eastAsia="Times New Roman" w:hAnsiTheme="majorHAnsi" w:cstheme="majorHAnsi"/>
+          <w:sz w:val="24"/>
+          <w:szCs w:val="24"/>
+          <w:lang w:eastAsia="fr-FR"/>
+        </w:rPr>
+        <w:t>WAR</w:t>
+      </w:r>
+      <w:r>
+        <w:rPr>
+          <w:rFonts w:asciiTheme="majorHAnsi" w:eastAsia="Times New Roman" w:hAnsiTheme="majorHAnsi" w:cstheme="majorHAnsi"/>
+          <w:sz w:val="24"/>
+          <w:szCs w:val="24"/>
+          <w:lang w:eastAsia="fr-FR"/>
+        </w:rPr>
+        <w:t xml:space="preserve"> </w:t>
+      </w:r>
+      <w:r>
+        <w:rPr>
+          <w:rFonts w:asciiTheme="majorHAnsi" w:eastAsia="Times New Roman" w:hAnsiTheme="majorHAnsi" w:cstheme="majorHAnsi"/>
+          <w:sz w:val="24"/>
+          <w:szCs w:val="24"/>
+          <w:lang w:eastAsia="fr-FR"/>
+        </w:rPr>
+        <w:t xml:space="preserve">ou similaire </w:t>
+      </w:r>
+      <w:r>
+        <w:rPr>
+          <w:rFonts w:asciiTheme="majorHAnsi" w:eastAsia="Times New Roman" w:hAnsiTheme="majorHAnsi" w:cstheme="majorHAnsi"/>
+          <w:sz w:val="24"/>
+          <w:szCs w:val="24"/>
+          <w:lang w:eastAsia="fr-FR"/>
+        </w:rPr>
+        <w:t>qui sont des fichiers de ressource d’application web</w:t>
+      </w:r>
+      <w:r>
+        <w:rPr>
+          <w:rFonts w:asciiTheme="majorHAnsi" w:eastAsia="Times New Roman" w:hAnsiTheme="majorHAnsi" w:cstheme="majorHAnsi"/>
+          <w:sz w:val="24"/>
+          <w:szCs w:val="24"/>
+          <w:lang w:eastAsia="fr-FR"/>
+        </w:rPr>
+        <w:t xml:space="preserve">. Il contient des fichiers comme web.xml, un répertoire WEB-INF et autres, il contient l’ensemble des pages </w:t>
+      </w:r>
+      <w:proofErr w:type="spellStart"/>
+      <w:r>
+        <w:rPr>
+          <w:rFonts w:asciiTheme="majorHAnsi" w:eastAsia="Times New Roman" w:hAnsiTheme="majorHAnsi" w:cstheme="majorHAnsi"/>
+          <w:sz w:val="24"/>
+          <w:szCs w:val="24"/>
+          <w:lang w:eastAsia="fr-FR"/>
+        </w:rPr>
+        <w:t>webs</w:t>
+      </w:r>
+      <w:proofErr w:type="spellEnd"/>
+      <w:r>
+        <w:rPr>
+          <w:rFonts w:asciiTheme="majorHAnsi" w:eastAsia="Times New Roman" w:hAnsiTheme="majorHAnsi" w:cstheme="majorHAnsi"/>
+          <w:sz w:val="24"/>
+          <w:szCs w:val="24"/>
+          <w:lang w:eastAsia="fr-FR"/>
+        </w:rPr>
+        <w:t xml:space="preserve"> et des classes compiler. Le serveur web va se baser sur l’archive WAR pour lancer l’application web.</w:t>
+      </w:r>
+    </w:p>
+    <w:p>
+      <w:pPr>
+        <w:spacing w:after="0" w:line="240" w:lineRule="auto"/>
+        <w:jc w:val="both"/>
+        <w:rPr>
+          <w:rFonts w:asciiTheme="majorHAnsi" w:eastAsia="Times New Roman" w:hAnsiTheme="majorHAnsi" w:cstheme="majorHAnsi"/>
+          <w:color w:val="44546A" w:themeColor="text2"/>
+          <w:sz w:val="24"/>
+          <w:szCs w:val="24"/>
+          <w:lang w:eastAsia="fr-FR"/>
+        </w:rPr>
+      </w:pPr>
+    </w:p>
+    <w:p>
+      <w:pPr>
+        <w:pStyle w:val="ListParagraph"/>
         <w:numPr>
           <w:ilvl w:val="0"/>
           <w:numId w:val="3"/>
@@ -3029,8 +3746,21 @@
           <w:szCs w:val="24"/>
           <w:lang w:eastAsia="fr-FR"/>
         </w:rPr>
-        <w:t>Est-il possible d'accéder à l'application que vous développez sur votre PC en utilisant son</w:t>
-      </w:r>
+        <w:t xml:space="preserve">Est-il possible d'accéder à l'application que vous développez sur votre PC en utilisant </w:t>
+      </w:r>
+      <w:proofErr w:type="gramStart"/>
+      <w:r>
+        <w:rPr>
+          <w:rFonts w:asciiTheme="majorHAnsi" w:eastAsia="Times New Roman" w:hAnsiTheme="majorHAnsi" w:cstheme="majorHAnsi"/>
+          <w:b/>
+          <w:color w:val="44546A" w:themeColor="text2"/>
+          <w:sz w:val="24"/>
+          <w:szCs w:val="24"/>
+          <w:lang w:eastAsia="fr-FR"/>
+        </w:rPr>
+        <w:t>son</w:t>
+      </w:r>
+      <w:proofErr w:type="gramEnd"/>
       <w:r>
         <w:rPr>
           <w:rFonts w:asciiTheme="majorHAnsi" w:eastAsia="Times New Roman" w:hAnsiTheme="majorHAnsi" w:cstheme="majorHAnsi"/>
@@ -3152,7 +3882,7 @@
     </w:p>
     <w:p>
       <w:pPr>
-        <w:pStyle w:val="Paragraphedeliste"/>
+        <w:pStyle w:val="ListParagraph"/>
         <w:numPr>
           <w:ilvl w:val="0"/>
           <w:numId w:val="3"/>
@@ -3251,12 +3981,136 @@
         <w:jc w:val="both"/>
         <w:rPr>
           <w:rFonts w:asciiTheme="majorHAnsi" w:hAnsiTheme="majorHAnsi" w:cstheme="majorHAnsi"/>
-          <w:b/>
-          <w:color w:val="44546A" w:themeColor="text2"/>
-          <w:sz w:val="24"/>
-          <w:szCs w:val="24"/>
-        </w:rPr>
-      </w:pPr>
+          <w:sz w:val="24"/>
+          <w:szCs w:val="24"/>
+        </w:rPr>
+      </w:pPr>
+      <w:r>
+        <w:rPr>
+          <w:rFonts w:asciiTheme="majorHAnsi" w:hAnsiTheme="majorHAnsi" w:cstheme="majorHAnsi"/>
+          <w:sz w:val="24"/>
+          <w:szCs w:val="24"/>
+        </w:rPr>
+        <w:t>L’</w:t>
+      </w:r>
+      <w:r>
+        <w:rPr>
+          <w:rFonts w:asciiTheme="majorHAnsi" w:hAnsiTheme="majorHAnsi" w:cstheme="majorHAnsi"/>
+          <w:sz w:val="24"/>
+          <w:szCs w:val="24"/>
+        </w:rPr>
+        <w:t xml:space="preserve">API </w:t>
+      </w:r>
+      <w:r>
+        <w:rPr>
+          <w:rFonts w:asciiTheme="majorHAnsi" w:hAnsiTheme="majorHAnsi" w:cstheme="majorHAnsi"/>
+          <w:sz w:val="24"/>
+          <w:szCs w:val="24"/>
+        </w:rPr>
+        <w:t>de Java</w:t>
+      </w:r>
+      <w:r>
+        <w:rPr>
+          <w:rFonts w:asciiTheme="majorHAnsi" w:hAnsiTheme="majorHAnsi" w:cstheme="majorHAnsi"/>
+          <w:sz w:val="24"/>
+          <w:szCs w:val="24"/>
+        </w:rPr>
+        <w:t xml:space="preserve"> EE JAX</w:t>
+      </w:r>
+      <w:r>
+        <w:rPr>
+          <w:rFonts w:asciiTheme="majorHAnsi" w:hAnsiTheme="majorHAnsi" w:cstheme="majorHAnsi"/>
+          <w:sz w:val="24"/>
+          <w:szCs w:val="24"/>
+        </w:rPr>
+        <w:t xml:space="preserve">-WS </w:t>
+      </w:r>
+      <w:r>
+        <w:rPr>
+          <w:rFonts w:asciiTheme="majorHAnsi" w:hAnsiTheme="majorHAnsi" w:cstheme="majorHAnsi"/>
+          <w:sz w:val="24"/>
+          <w:szCs w:val="24"/>
+        </w:rPr>
+        <w:t xml:space="preserve">permet de gérer les web services </w:t>
+      </w:r>
+      <w:r>
+        <w:rPr>
+          <w:rFonts w:asciiTheme="majorHAnsi" w:hAnsiTheme="majorHAnsi" w:cstheme="majorHAnsi"/>
+          <w:sz w:val="24"/>
+          <w:szCs w:val="24"/>
+        </w:rPr>
+        <w:t>basé sur des fichiers XML comme pour SOAP</w:t>
+      </w:r>
+      <w:r>
+        <w:rPr>
+          <w:rFonts w:asciiTheme="majorHAnsi" w:hAnsiTheme="majorHAnsi" w:cstheme="majorHAnsi"/>
+          <w:sz w:val="24"/>
+          <w:szCs w:val="24"/>
+        </w:rPr>
+        <w:t>.</w:t>
+      </w:r>
+    </w:p>
+    <w:p>
+      <w:pPr>
+        <w:spacing w:after="0" w:line="240" w:lineRule="auto"/>
+        <w:jc w:val="both"/>
+        <w:rPr>
+          <w:rFonts w:asciiTheme="majorHAnsi" w:hAnsiTheme="majorHAnsi" w:cstheme="majorHAnsi"/>
+          <w:sz w:val="24"/>
+          <w:szCs w:val="24"/>
+        </w:rPr>
+      </w:pPr>
+      <w:r>
+        <w:rPr>
+          <w:rFonts w:asciiTheme="majorHAnsi" w:hAnsiTheme="majorHAnsi" w:cstheme="majorHAnsi"/>
+          <w:sz w:val="24"/>
+          <w:szCs w:val="24"/>
+        </w:rPr>
+        <w:t>Alors que pou</w:t>
+      </w:r>
+      <w:r>
+        <w:rPr>
+          <w:rFonts w:asciiTheme="majorHAnsi" w:hAnsiTheme="majorHAnsi" w:cstheme="majorHAnsi"/>
+          <w:sz w:val="24"/>
+          <w:szCs w:val="24"/>
+        </w:rPr>
+        <w:t>r d</w:t>
+      </w:r>
+      <w:r>
+        <w:rPr>
+          <w:rFonts w:asciiTheme="majorHAnsi" w:hAnsiTheme="majorHAnsi" w:cstheme="majorHAnsi"/>
+          <w:sz w:val="24"/>
+          <w:szCs w:val="24"/>
+        </w:rPr>
+        <w:t>es web services RESTful l’</w:t>
+      </w:r>
+      <w:r>
+        <w:rPr>
+          <w:rFonts w:asciiTheme="majorHAnsi" w:hAnsiTheme="majorHAnsi" w:cstheme="majorHAnsi"/>
+          <w:sz w:val="24"/>
+          <w:szCs w:val="24"/>
+        </w:rPr>
+        <w:t>API utilisé est JAX-RS qui se base sur des fichiers JSON.</w:t>
+      </w:r>
+    </w:p>
+    <w:p>
+      <w:pPr>
+        <w:spacing w:after="0" w:line="240" w:lineRule="auto"/>
+        <w:jc w:val="both"/>
+        <w:rPr>
+          <w:rFonts w:asciiTheme="majorHAnsi" w:hAnsiTheme="majorHAnsi" w:cstheme="majorHAnsi"/>
+          <w:sz w:val="24"/>
+          <w:szCs w:val="24"/>
+        </w:rPr>
+      </w:pPr>
+      <w:r>
+        <w:rPr>
+          <w:rFonts w:asciiTheme="majorHAnsi" w:hAnsiTheme="majorHAnsi" w:cstheme="majorHAnsi"/>
+          <w:sz w:val="24"/>
+          <w:szCs w:val="24"/>
+        </w:rPr>
+        <w:t>Ils existent deux API différentes car en fonction de l’architecture de web service choisie un type de fichier de transfert est préconisé ; JSON pour REST et XML pour SOAP. Ils ont tous deux des particularités ce qui a créé le besoin d’avoir deux API différentes.</w:t>
+      </w:r>
     </w:p>
     <w:sectPr>
       <w:pgSz w:w="11906" w:h="16838"/>
@@ -3357,6 +4211,118 @@
     </w:lvl>
   </w:abstractNum>
   <w:abstractNum w:abstractNumId="1" w15:restartNumberingAfterBreak="0">
+    <w:nsid w:val="293D4D9F"/>
+    <w:multiLevelType w:val="hybridMultilevel"/>
+    <w:tmpl w:val="18DAE17C"/>
+    <w:lvl w:ilvl="0" w:tplc="113A4DD4">
+      <w:numFmt w:val="bullet"/>
+      <w:lvlText w:val="-"/>
+      <w:lvlJc w:val="left"/>
+      <w:pPr>
+        <w:ind w:left="720" w:hanging="360"/>
+      </w:pPr>
+      <w:rPr>
+        <w:rFonts w:ascii="Calibri Light" w:eastAsia="Times New Roman" w:hAnsi="Calibri Light" w:cs="Calibri Light" w:hint="default"/>
+      </w:rPr>
+    </w:lvl>
+    <w:lvl w:ilvl="1" w:tplc="040C0003" w:tentative="1">
+      <w:start w:val="1"/>
+      <w:numFmt w:val="bullet"/>
+      <w:lvlText w:val="o"/>
+      <w:lvlJc w:val="left"/>
+      <w:pPr>
+        <w:ind w:left="1440" w:hanging="360"/>
+      </w:pPr>
+      <w:rPr>
+        <w:rFonts w:ascii="Courier New" w:hAnsi="Courier New" w:cs="Courier New" w:hint="default"/>
+      </w:rPr>
+    </w:lvl>
+    <w:lvl w:ilvl="2" w:tplc="040C0005" w:tentative="1">
+      <w:start w:val="1"/>
+      <w:numFmt w:val="bullet"/>
+      <w:lvlText w:val=""/>
+      <w:lvlJc w:val="left"/>
+      <w:pPr>
+        <w:ind w:left="2160" w:hanging="360"/>
+      </w:pPr>
+      <w:rPr>
+        <w:rFonts w:ascii="Wingdings" w:hAnsi="Wingdings" w:hint="default"/>
+      </w:rPr>
+    </w:lvl>
+    <w:lvl w:ilvl="3" w:tplc="040C0001" w:tentative="1">
+      <w:start w:val="1"/>
+      <w:numFmt w:val="bullet"/>
+      <w:lvlText w:val=""/>
+      <w:lvlJc w:val="left"/>
+      <w:pPr>
+        <w:ind w:left="2880" w:hanging="360"/>
+      </w:pPr>
+      <w:rPr>
+        <w:rFonts w:ascii="Symbol" w:hAnsi="Symbol" w:hint="default"/>
+      </w:rPr>
+    </w:lvl>
+    <w:lvl w:ilvl="4" w:tplc="040C0003" w:tentative="1">
+      <w:start w:val="1"/>
+      <w:numFmt w:val="bullet"/>
+      <w:lvlText w:val="o"/>
+      <w:lvlJc w:val="left"/>
+      <w:pPr>
+        <w:ind w:left="3600" w:hanging="360"/>
+      </w:pPr>
+      <w:rPr>
+        <w:rFonts w:ascii="Courier New" w:hAnsi="Courier New" w:cs="Courier New" w:hint="default"/>
+      </w:rPr>
+    </w:lvl>
+    <w:lvl w:ilvl="5" w:tplc="040C0005" w:tentative="1">
+      <w:start w:val="1"/>
+      <w:numFmt w:val="bullet"/>
+      <w:lvlText w:val=""/>
+      <w:lvlJc w:val="left"/>
+      <w:pPr>
+        <w:ind w:left="4320" w:hanging="360"/>
+      </w:pPr>
+      <w:rPr>
+        <w:rFonts w:ascii="Wingdings" w:hAnsi="Wingdings" w:hint="default"/>
+      </w:rPr>
+    </w:lvl>
+    <w:lvl w:ilvl="6" w:tplc="040C0001" w:tentative="1">
+      <w:start w:val="1"/>
+      <w:numFmt w:val="bullet"/>
+      <w:lvlText w:val=""/>
+      <w:lvlJc w:val="left"/>
+      <w:pPr>
+        <w:ind w:left="5040" w:hanging="360"/>
+      </w:pPr>
+      <w:rPr>
+        <w:rFonts w:ascii="Symbol" w:hAnsi="Symbol" w:hint="default"/>
+      </w:rPr>
+    </w:lvl>
+    <w:lvl w:ilvl="7" w:tplc="040C0003" w:tentative="1">
+      <w:start w:val="1"/>
+      <w:numFmt w:val="bullet"/>
+      <w:lvlText w:val="o"/>
+      <w:lvlJc w:val="left"/>
+      <w:pPr>
+        <w:ind w:left="5760" w:hanging="360"/>
+      </w:pPr>
+      <w:rPr>
+        <w:rFonts w:ascii="Courier New" w:hAnsi="Courier New" w:cs="Courier New" w:hint="default"/>
+      </w:rPr>
+    </w:lvl>
+    <w:lvl w:ilvl="8" w:tplc="040C0005" w:tentative="1">
+      <w:start w:val="1"/>
+      <w:numFmt w:val="bullet"/>
+      <w:lvlText w:val=""/>
+      <w:lvlJc w:val="left"/>
+      <w:pPr>
+        <w:ind w:left="6480" w:hanging="360"/>
+      </w:pPr>
+      <w:rPr>
+        <w:rFonts w:ascii="Wingdings" w:hAnsi="Wingdings" w:hint="default"/>
+      </w:rPr>
+    </w:lvl>
+  </w:abstractNum>
+  <w:abstractNum w:abstractNumId="2" w15:restartNumberingAfterBreak="0">
     <w:nsid w:val="2F725593"/>
     <w:multiLevelType w:val="hybridMultilevel"/>
     <w:tmpl w:val="FA18F3C0"/>
@@ -3445,7 +4411,7 @@
       </w:pPr>
     </w:lvl>
   </w:abstractNum>
-  <w:abstractNum w:abstractNumId="2" w15:restartNumberingAfterBreak="0">
+  <w:abstractNum w:abstractNumId="3" w15:restartNumberingAfterBreak="0">
     <w:nsid w:val="34235E61"/>
     <w:multiLevelType w:val="hybridMultilevel"/>
     <w:tmpl w:val="154EB7EE"/>
@@ -3532,13 +4498,16 @@
     </w:lvl>
   </w:abstractNum>
   <w:num w:numId="1">
-    <w:abstractNumId w:val="1"/>
+    <w:abstractNumId w:val="2"/>
   </w:num>
   <w:num w:numId="2">
     <w:abstractNumId w:val="0"/>
   </w:num>
   <w:num w:numId="3">
-    <w:abstractNumId w:val="2"/>
+    <w:abstractNumId w:val="3"/>
+  </w:num>
+  <w:num w:numId="4">
+    <w:abstractNumId w:val="1"/>
   </w:num>
 </w:numbering>
 </file>
@@ -3941,13 +4910,13 @@
     <w:name w:val="Normal"/>
     <w:qFormat/>
   </w:style>
-  <w:style w:type="character" w:default="1" w:styleId="Policepardfaut">
+  <w:style w:type="character" w:default="1" w:styleId="DefaultParagraphFont">
     <w:name w:val="Default Paragraph Font"/>
     <w:uiPriority w:val="1"/>
     <w:semiHidden/>
     <w:unhideWhenUsed/>
   </w:style>
-  <w:style w:type="table" w:default="1" w:styleId="TableauNormal">
+  <w:style w:type="table" w:default="1" w:styleId="TableNormal">
     <w:name w:val="Normal Table"/>
     <w:uiPriority w:val="99"/>
     <w:semiHidden/>
@@ -3962,13 +4931,13 @@
       </w:tblCellMar>
     </w:tblPr>
   </w:style>
-  <w:style w:type="numbering" w:default="1" w:styleId="Aucuneliste">
+  <w:style w:type="numbering" w:default="1" w:styleId="NoList">
     <w:name w:val="No List"/>
     <w:uiPriority w:val="99"/>
     <w:semiHidden/>
     <w:unhideWhenUsed/>
   </w:style>
-  <w:style w:type="paragraph" w:styleId="Paragraphedeliste">
+  <w:style w:type="paragraph" w:styleId="ListParagraph">
     <w:name w:val="List Paragraph"/>
     <w:basedOn w:val="Normal"/>
     <w:uiPriority w:val="34"/>

</xml_diff>